<commit_message>
working on deleting duplicate
</commit_message>
<xml_diff>
--- a/demographic-data-exploration.docx
+++ b/demographic-data-exploration.docx
@@ -717,33 +717,6 @@
       </w:pPr>
       <w:r>
         <w:rPr>
-          <w:rStyle w:val="CommentTok"/>
-        </w:rPr>
-        <w:t xml:space="preserve">#load(file="headscan_full")</w:t>
-      </w:r>
-      <w:r>
-        <w:br/>
-      </w:r>
-      <w:r>
-        <w:rPr>
-          <w:rStyle w:val="CommentTok"/>
-        </w:rPr>
-        <w:t xml:space="preserve">#headscan_full &lt;- read_csv("C:\\Users\\19177\\OneDrive - Colostate\\Desktop\\Dissertation\\headscan_dissertation\\headscan_full.csv")</w:t>
-      </w:r>
-      <w:r>
-        <w:br/>
-      </w:r>
-      <w:r>
-        <w:rPr>
-          <w:rStyle w:val="CommentTok"/>
-        </w:rPr>
-        <w:t xml:space="preserve">#is.data.frame(headscan_full)</w:t>
-      </w:r>
-      <w:r>
-        <w:br/>
-      </w:r>
-      <w:r>
-        <w:rPr>
           <w:rStyle w:val="NormalTok"/>
         </w:rPr>
         <w:t xml:space="preserve">headscan_full </w:t>
@@ -1315,7 +1288,7 @@
         <w:rPr>
           <w:rStyle w:val="VerbatimChar"/>
         </w:rPr>
-        <w:t xml:space="preserve">## tibble [2,017 × 33] (S3: tbl_df/tbl/data.frame)</w:t>
+        <w:t xml:space="preserve">## tibble [2,016 × 33] (S3: tbl_df/tbl/data.frame)</w:t>
       </w:r>
       <w:r>
         <w:br/>
@@ -1324,7 +1297,7 @@
         <w:rPr>
           <w:rStyle w:val="VerbatimChar"/>
         </w:rPr>
-        <w:t xml:space="preserve">##  $ ID       : chr [1:2017] "400-20201012-002" "400-20201012-003" "400-20201012-004" "400-20201012-005" ...</w:t>
+        <w:t xml:space="preserve">##  $ ID       : chr [1:2016] "400-20201012-002" "400-20201012-003" "400-20201012-004" "400-20201012-005" ...</w:t>
       </w:r>
       <w:r>
         <w:br/>
@@ -1333,7 +1306,7 @@
         <w:rPr>
           <w:rStyle w:val="VerbatimChar"/>
         </w:rPr>
-        <w:t xml:space="preserve">##  $ AA_C     : num [1:2017] 6.5 5.5 7 5.8 6.7 6 5.9 5.9 6.5 6.5 ...</w:t>
+        <w:t xml:space="preserve">##  $ AA_C     : num [1:2016] 6.5 5.5 7 5.8 6.7 6 5.9 5.9 6.5 6.5 ...</w:t>
       </w:r>
       <w:r>
         <w:br/>
@@ -1342,7 +1315,7 @@
         <w:rPr>
           <w:rStyle w:val="VerbatimChar"/>
         </w:rPr>
-        <w:t xml:space="preserve">##  $ BGl_C    : num [1:2017] 31.5 28.9 29.3 31.3 28.8 30.6 32 NA 30 27.7 ...</w:t>
+        <w:t xml:space="preserve">##  $ BGl_C    : num [1:2016] 31.5 28.9 29.3 31.3 28.8 30.6 32 NA 30 27.7 ...</w:t>
       </w:r>
       <w:r>
         <w:br/>
@@ -1351,7 +1324,7 @@
         <w:rPr>
           <w:rStyle w:val="VerbatimChar"/>
         </w:rPr>
-        <w:t xml:space="preserve">##  $ BiW_C    : num [1:2017] 13 12.7 14.3 14 13.7 13 14.1 13.8 14.3 15 ...</w:t>
+        <w:t xml:space="preserve">##  $ BiW_C    : num [1:2016] 13 12.7 14.3 14 13.7 13 14.1 13.8 14.3 15 ...</w:t>
       </w:r>
       <w:r>
         <w:br/>
@@ -1360,7 +1333,7 @@
         <w:rPr>
           <w:rStyle w:val="VerbatimChar"/>
         </w:rPr>
-        <w:t xml:space="preserve">##  $ BiW_L    : num [1:2017] 11.5 10.8 12.1 10.9 10.4 10.6 10.9 11.1 11.3 11.6 ...</w:t>
+        <w:t xml:space="preserve">##  $ BiW_L    : num [1:2016] 11.5 10.8 12.1 10.9 10.4 10.6 10.9 11.1 11.3 11.6 ...</w:t>
       </w:r>
       <w:r>
         <w:br/>
@@ -1369,7 +1342,7 @@
         <w:rPr>
           <w:rStyle w:val="VerbatimChar"/>
         </w:rPr>
-        <w:t xml:space="preserve">##  $ ChCh_C   : num [1:2017] 6.2 6.4 6.8 7 7 7 6.7 6.9 6.7 6.3 ...</w:t>
+        <w:t xml:space="preserve">##  $ ChCh_C   : num [1:2016] 6.2 6.4 6.8 7 7 7 6.7 6.9 6.7 6.3 ...</w:t>
       </w:r>
       <w:r>
         <w:br/>
@@ -1378,7 +1351,7 @@
         <w:rPr>
           <w:rStyle w:val="VerbatimChar"/>
         </w:rPr>
-        <w:t xml:space="preserve">##  $ GoSub_C  : num [1:2017] 9.3 9.3 11.5 9.3 10.3 10 7.9 10.6 8.5 10.2 ...</w:t>
+        <w:t xml:space="preserve">##  $ GoSub_C  : num [1:2016] 9.3 9.3 11.5 9.3 10.3 10 7.9 10.6 8.5 10.2 ...</w:t>
       </w:r>
       <w:r>
         <w:br/>
@@ -1387,7 +1360,7 @@
         <w:rPr>
           <w:rStyle w:val="VerbatimChar"/>
         </w:rPr>
-        <w:t xml:space="preserve">##  $ NRB_L    : num [1:2017] 1.7 1.8 1.9 2.1 1.9 1.4 1.7 1.8 1.6 1.7 ...</w:t>
+        <w:t xml:space="preserve">##  $ NRB_L    : num [1:2016] 1.7 1.8 1.9 2.1 1.9 1.4 1.7 1.8 1.6 1.7 ...</w:t>
       </w:r>
       <w:r>
         <w:br/>
@@ -1396,7 +1369,7 @@
         <w:rPr>
           <w:rStyle w:val="VerbatimChar"/>
         </w:rPr>
-        <w:t xml:space="preserve">##  $ ProA_L   : num [1:2017] 2.8 2.5 3.1 2.3 2.8 2.8 2.6 2.7 3.2 2.8 ...</w:t>
+        <w:t xml:space="preserve">##  $ ProA_L   : num [1:2016] 2.8 2.5 3.1 2.3 2.8 2.8 2.6 2.7 3.2 2.8 ...</w:t>
       </w:r>
       <w:r>
         <w:br/>
@@ -1405,7 +1378,7 @@
         <w:rPr>
           <w:rStyle w:val="VerbatimChar"/>
         </w:rPr>
-        <w:t xml:space="preserve">##  $ ProA_C   : num [1:2017] 3.1 2.7 3.3 2.7 3.1 2.9 2.7 2.9 3.4 3.1 ...</w:t>
+        <w:t xml:space="preserve">##  $ ProA_C   : num [1:2016] 3.1 2.7 3.3 2.7 3.1 2.9 2.7 2.9 3.4 3.1 ...</w:t>
       </w:r>
       <w:r>
         <w:br/>
@@ -1414,7 +1387,7 @@
         <w:rPr>
           <w:rStyle w:val="VerbatimChar"/>
         </w:rPr>
-        <w:t xml:space="preserve">##  $ ProS_C   : num [1:2017] 1.8 2 1.4 1.3 2.2 2.2 1.9 1.4 2.6 2.4 ...</w:t>
+        <w:t xml:space="preserve">##  $ ProS_C   : num [1:2016] 1.8 2 1.4 1.3 2.2 2.2 1.9 1.4 2.6 2.4 ...</w:t>
       </w:r>
       <w:r>
         <w:br/>
@@ -1423,7 +1396,7 @@
         <w:rPr>
           <w:rStyle w:val="VerbatimChar"/>
         </w:rPr>
-        <w:t xml:space="preserve">##  $ ProS_L   : num [1:2017] 1.7 1.8 1.4 1.3 2 2 1.8 1.2 2.4 2.2 ...</w:t>
+        <w:t xml:space="preserve">##  $ ProS_L   : num [1:2016] 1.7 1.8 1.4 1.3 2 2 1.8 1.2 2.4 2.2 ...</w:t>
       </w:r>
       <w:r>
         <w:br/>
@@ -1432,7 +1405,7 @@
         <w:rPr>
           <w:rStyle w:val="VerbatimChar"/>
         </w:rPr>
-        <w:t xml:space="preserve">##  $ SelP_C   : num [1:2017] 4.2 4.1 5.1 4.5 4.7 4.8 4.6 4.2 4.7 4.4 ...</w:t>
+        <w:t xml:space="preserve">##  $ SelP_C   : num [1:2016] 4.2 4.1 5.1 4.5 4.7 4.8 4.6 4.2 4.7 4.4 ...</w:t>
       </w:r>
       <w:r>
         <w:br/>
@@ -1441,7 +1414,7 @@
         <w:rPr>
           <w:rStyle w:val="VerbatimChar"/>
         </w:rPr>
-        <w:t xml:space="preserve">##  $ SelP_L   : num [1:2017] 4.2 4.1 5.1 4.4 4.7 4.8 4.6 4.1 4.6 4.4 ...</w:t>
+        <w:t xml:space="preserve">##  $ SelP_L   : num [1:2016] 4.2 4.1 5.1 4.4 4.7 4.8 4.6 4.1 4.6 4.4 ...</w:t>
       </w:r>
       <w:r>
         <w:br/>
@@ -1450,7 +1423,7 @@
         <w:rPr>
           <w:rStyle w:val="VerbatimChar"/>
         </w:rPr>
-        <w:t xml:space="preserve">##  $ SelDH_C  : num [1:2017] 1.5 0.9 0.9 1.1 1.3 1.5 0.9 0.9 1.2 1.4 ...</w:t>
+        <w:t xml:space="preserve">##  $ SelDH_C  : num [1:2016] 1.5 0.9 0.9 1.1 1.3 1.5 0.9 0.9 1.2 1.4 ...</w:t>
       </w:r>
       <w:r>
         <w:br/>
@@ -1459,7 +1432,7 @@
         <w:rPr>
           <w:rStyle w:val="VerbatimChar"/>
         </w:rPr>
-        <w:t xml:space="preserve">##  $ SelM_L   : num [1:2017] 12.2 9.9 13 11.5 11.9 12.6 11.7 11.2 11.7 11.7 ...</w:t>
+        <w:t xml:space="preserve">##  $ SelM_L   : num [1:2016] 12.2 9.9 13 11.5 11.9 12.6 11.7 11.2 11.7 11.7 ...</w:t>
       </w:r>
       <w:r>
         <w:br/>
@@ -1468,7 +1441,7 @@
         <w:rPr>
           <w:rStyle w:val="VerbatimChar"/>
         </w:rPr>
-        <w:t xml:space="preserve">##  $ SnasM_C  : num [1:2017] 8.2 5.5 8.4 7.4 7.3 8 7.8 7.6 6.4 7.5 ...</w:t>
+        <w:t xml:space="preserve">##  $ SnasM_C  : num [1:2016] 8.2 5.5 8.4 7.4 7.3 8 7.8 7.6 6.4 7.5 ...</w:t>
       </w:r>
       <w:r>
         <w:br/>
@@ -1477,7 +1450,7 @@
         <w:rPr>
           <w:rStyle w:val="VerbatimChar"/>
         </w:rPr>
-        <w:t xml:space="preserve">##  $ SmanM_C  : num [1:2017] 5.9 5.1 4.5 4.3 3.3 3.4 5.5 3.7 6.1 4.1 ...</w:t>
+        <w:t xml:space="preserve">##  $ SmanM_C  : num [1:2016] 5.9 5.1 4.5 4.3 3.3 3.4 5.5 3.7 6.1 4.1 ...</w:t>
       </w:r>
       <w:r>
         <w:br/>
@@ -1486,7 +1459,7 @@
         <w:rPr>
           <w:rStyle w:val="VerbatimChar"/>
         </w:rPr>
-        <w:t xml:space="preserve">##  $ SmanM_L  : num [1:2017] 5.5 5 4.5 4.2 3.3 3.4 5 3.6 5.9 4 ...</w:t>
+        <w:t xml:space="preserve">##  $ SmanM_L  : num [1:2016] 5.5 5 4.5 4.2 3.3 3.4 5 3.6 5.9 4 ...</w:t>
       </w:r>
       <w:r>
         <w:br/>
@@ -1495,7 +1468,7 @@
         <w:rPr>
           <w:rStyle w:val="VerbatimChar"/>
         </w:rPr>
-        <w:t xml:space="preserve">##  $ SnasM_L  : num [1:2017] 7.5 5.3 7.8 6.9 6.7 7.6 6.9 7.1 6.2 6.9 ...</w:t>
+        <w:t xml:space="preserve">##  $ SnasM_L  : num [1:2016] 7.5 5.3 7.8 6.9 6.7 7.6 6.9 7.1 6.2 6.9 ...</w:t>
       </w:r>
       <w:r>
         <w:br/>
@@ -1504,7 +1477,7 @@
         <w:rPr>
           <w:rStyle w:val="VerbatimChar"/>
         </w:rPr>
-        <w:t xml:space="preserve">##  $ TrHO_C   : num [1:2017] 17.9 16.3 16.9 16.6 15.9 16.2 16.9 NA 16.7 16.6 ...</w:t>
+        <w:t xml:space="preserve">##  $ TrHO_C   : num [1:2016] 17.9 16.3 16.9 16.6 15.9 16.2 16.9 NA 16.7 16.6 ...</w:t>
       </w:r>
       <w:r>
         <w:br/>
@@ -1513,7 +1486,7 @@
         <w:rPr>
           <w:rStyle w:val="VerbatimChar"/>
         </w:rPr>
-        <w:t xml:space="preserve">##  $ TrEJ_C   : num [1:2017] 4 3.2 3.9 2.9 4.6 4.2 2.9 3.2 2.9 3.3 ...</w:t>
+        <w:t xml:space="preserve">##  $ TrEJ_C   : num [1:2016] 4 3.2 3.9 2.9 4.6 4.2 2.9 3.2 2.9 3.3 ...</w:t>
       </w:r>
       <w:r>
         <w:br/>
@@ -1522,7 +1495,7 @@
         <w:rPr>
           <w:rStyle w:val="VerbatimChar"/>
         </w:rPr>
-        <w:t xml:space="preserve">##  $ TrGo_C   : num [1:2017] 8.4 5.7 7 6.1 6.8 7 7.5 6.1 6.7 6.4 ...</w:t>
+        <w:t xml:space="preserve">##  $ TrGo_C   : num [1:2016] 8.4 5.7 7 6.1 6.8 7 7.5 6.1 6.7 6.4 ...</w:t>
       </w:r>
       <w:r>
         <w:br/>
@@ -1531,7 +1504,7 @@
         <w:rPr>
           <w:rStyle w:val="VerbatimChar"/>
         </w:rPr>
-        <w:t xml:space="preserve">##  $ TrSel_C  : num [1:2017] 14.9 13.8 15 13.3 14 15.1 14 13.8 15.6 14.3 ...</w:t>
+        <w:t xml:space="preserve">##  $ TrSel_C  : num [1:2016] 14.9 13.8 15 13.3 14 15.1 14 13.8 15.6 14.3 ...</w:t>
       </w:r>
       <w:r>
         <w:br/>
@@ -1540,7 +1513,7 @@
         <w:rPr>
           <w:rStyle w:val="VerbatimChar"/>
         </w:rPr>
-        <w:t xml:space="preserve">##  $ TrSman_C : num [1:2017] 17.7 14.5 17.8 14.7 15.7 16.4 14.9 15.9 15.1 16 ...</w:t>
+        <w:t xml:space="preserve">##  $ TrSman_C : num [1:2016] 17.7 14.5 17.8 14.7 15.7 16.4 14.9 15.9 15.1 16 ...</w:t>
       </w:r>
       <w:r>
         <w:br/>
@@ -1549,7 +1522,7 @@
         <w:rPr>
           <w:rStyle w:val="VerbatimChar"/>
         </w:rPr>
-        <w:t xml:space="preserve">##  $ TrSnas_C : num [1:2017] 16.3 14.2 16.7 14.5 15.2 15.7 14.8 14.9 15.7 NA ...</w:t>
+        <w:t xml:space="preserve">##  $ TrSnas_C : num [1:2016] 16.3 14.2 16.7 14.5 15.2 15.7 14.8 14.9 15.7 NA ...</w:t>
       </w:r>
       <w:r>
         <w:br/>
@@ -1558,7 +1531,7 @@
         <w:rPr>
           <w:rStyle w:val="VerbatimChar"/>
         </w:rPr>
-        <w:t xml:space="preserve">##  $ TrTr_C   : num [1:2017] 29.6 27.6 29.2 27.3 27.9 30 28.3 27.5 30.7 28.6 ...</w:t>
+        <w:t xml:space="preserve">##  $ TrTr_C   : num [1:2016] 29.6 27.6 29.2 27.3 27.9 30 28.3 27.5 30.7 28.6 ...</w:t>
       </w:r>
       <w:r>
         <w:br/>
@@ -1567,7 +1540,7 @@
         <w:rPr>
           <w:rStyle w:val="VerbatimChar"/>
         </w:rPr>
-        <w:t xml:space="preserve">##  $ TrTr_L   : num [1:2017] 15.5 14.1 15.6 14.9 14.6 14.6 14.7 15.1 15.7 14.4 ...</w:t>
+        <w:t xml:space="preserve">##  $ TrTr_L   : num [1:2016] 15.5 14.1 15.6 14.9 14.6 14.6 14.7 15.1 15.7 14.4 ...</w:t>
       </w:r>
       <w:r>
         <w:br/>
@@ -1585,7 +1558,7 @@
         <w:rPr>
           <w:rStyle w:val="VerbatimChar"/>
         </w:rPr>
-        <w:t xml:space="preserve">##  $ age      : num [1:2017] 31 49 49 34 49 55 26 18 25 27 ...</w:t>
+        <w:t xml:space="preserve">##  $ age      : num [1:2016] 31 49 49 34 49 55 26 18 25 27 ...</w:t>
       </w:r>
       <w:r>
         <w:br/>
@@ -2633,7 +2606,7 @@
         </w:rPr>
         <w:t xml:space="preserve">Table </w:t>
       </w:r>
-      <w:bookmarkStart w:id="5b14292e-d8fa-4ba9-a5b9-2c8d1446994b" w:name="unnamed-chunk-5"/>
+      <w:bookmarkStart w:id="f14c43f7-29b8-41ca-8bf4-6c172b8cfa9b" w:name="numeric-age-sumstats"/>
       <w:r xmlns:w="http://schemas.openxmlformats.org/wordprocessingml/2006/main" xmlns:wp="http://schemas.openxmlformats.org/drawingml/2006/wordprocessingDrawing" xmlns:r="http://schemas.openxmlformats.org/officeDocument/2006/relationships" xmlns:w14="http://schemas.microsoft.com/office/word/2010/wordml">
         <w:rPr>
           <w:rFonts/>
@@ -2655,7 +2628,7 @@
         </w:rPr>
         <w:fldChar w:fldCharType="end" w:dirty="true"/>
       </w:r>
-      <w:bookmarkEnd w:id="5b14292e-d8fa-4ba9-a5b9-2c8d1446994b"/>
+      <w:bookmarkEnd w:id="f14c43f7-29b8-41ca-8bf4-6c172b8cfa9b"/>
       <w:r>
         <w:t xml:space="preserve">: </w:t>
       </w:r>
@@ -3265,7 +3238,7 @@
                 <w:szCs w:val="24"/>
                 <w:color w:val="000000"/>
               </w:rPr>
-              <w:t xml:space="preserve">2,017</w:t>
+              <w:t xml:space="preserve">2,016</w:t>
             </w:r>
           </w:p>
         </w:tc>
@@ -3397,7 +3370,7 @@
                 <w:szCs w:val="24"/>
                 <w:color w:val="000000"/>
               </w:rPr>
-              <w:t xml:space="preserve">36.39</w:t>
+              <w:t xml:space="preserve">36.4</w:t>
             </w:r>
           </w:p>
         </w:tc>
@@ -3999,7 +3972,7 @@
         </w:rPr>
         <w:t xml:space="preserve">Table </w:t>
       </w:r>
-      <w:bookmarkStart w:id="f4e0f717-9983-46eb-b05a-767e07a8c68e" w:name="unnamed-chunk-5"/>
+      <w:bookmarkStart w:id="3856f22c-6af3-4023-bdcc-8a2e581083d4" w:name="numeric-age-sumstats"/>
       <w:r xmlns:w="http://schemas.openxmlformats.org/wordprocessingml/2006/main" xmlns:wp="http://schemas.openxmlformats.org/drawingml/2006/wordprocessingDrawing" xmlns:r="http://schemas.openxmlformats.org/officeDocument/2006/relationships" xmlns:w14="http://schemas.microsoft.com/office/word/2010/wordml">
         <w:rPr>
           <w:rFonts/>
@@ -4021,7 +3994,7 @@
         </w:rPr>
         <w:fldChar w:fldCharType="end" w:dirty="true"/>
       </w:r>
-      <w:bookmarkEnd w:id="f4e0f717-9983-46eb-b05a-767e07a8c68e"/>
+      <w:bookmarkEnd w:id="3856f22c-6af3-4023-bdcc-8a2e581083d4"/>
       <w:r>
         <w:t xml:space="preserve">: </w:t>
       </w:r>
@@ -4631,7 +4604,7 @@
                 <w:szCs w:val="18"/>
                 <w:color w:val="000000"/>
               </w:rPr>
-              <w:t xml:space="preserve">2,017</w:t>
+              <w:t xml:space="preserve">2,016</w:t>
             </w:r>
           </w:p>
         </w:tc>
@@ -4763,7 +4736,7 @@
                 <w:szCs w:val="18"/>
                 <w:color w:val="000000"/>
               </w:rPr>
-              <w:t xml:space="preserve">36.39</w:t>
+              <w:t xml:space="preserve">36.4</w:t>
             </w:r>
           </w:p>
         </w:tc>
@@ -5493,7 +5466,7 @@
               <a:graphicData uri="http://schemas.openxmlformats.org/drawingml/2006/picture">
                 <pic:pic>
                   <pic:nvPicPr>
-                    <pic:cNvPr descr="demographic-data-exploration_files/figure-docx/unnamed-chunk-5-1.png" id="22" name="Picture"/>
+                    <pic:cNvPr descr="demographic-data-exploration_files/figure-docx/numeric-age-sumstats-1.png" id="22" name="Picture"/>
                     <pic:cNvPicPr>
                       <a:picLocks noChangeArrowheads="1" noChangeAspect="1"/>
                     </pic:cNvPicPr>
@@ -6664,7 +6637,7 @@
         </w:rPr>
         <w:t xml:space="preserve">Table </w:t>
       </w:r>
-      <w:bookmarkStart w:id="747a32a3-4774-412f-8430-92a80d464d7c" w:name="unnamed-chunk-6"/>
+      <w:bookmarkStart w:id="1e7470a3-a107-4e14-abcf-9fae1cbb9e39" w:name="race-age-sumstats"/>
       <w:r xmlns:w="http://schemas.openxmlformats.org/wordprocessingml/2006/main" xmlns:wp="http://schemas.openxmlformats.org/drawingml/2006/wordprocessingDrawing" xmlns:r="http://schemas.openxmlformats.org/officeDocument/2006/relationships" xmlns:w14="http://schemas.microsoft.com/office/word/2010/wordml">
         <w:rPr>
           <w:rFonts/>
@@ -6686,7 +6659,7 @@
         </w:rPr>
         <w:fldChar w:fldCharType="end" w:dirty="true"/>
       </w:r>
-      <w:bookmarkEnd w:id="747a32a3-4774-412f-8430-92a80d464d7c"/>
+      <w:bookmarkEnd w:id="1e7470a3-a107-4e14-abcf-9fae1cbb9e39"/>
       <w:r>
         <w:t xml:space="preserve">: </w:t>
       </w:r>
@@ -7385,7 +7358,7 @@
                 <w:szCs w:val="24"/>
                 <w:color w:val="000000"/>
               </w:rPr>
-              <w:t xml:space="preserve">1,240</w:t>
+              <w:t xml:space="preserve">1,239</w:t>
             </w:r>
           </w:p>
         </w:tc>
@@ -7517,7 +7490,7 @@
                 <w:szCs w:val="24"/>
                 <w:color w:val="000000"/>
               </w:rPr>
-              <w:t xml:space="preserve">36.05</w:t>
+              <w:t xml:space="preserve">36.06</w:t>
             </w:r>
           </w:p>
         </w:tc>
@@ -7561,7 +7534,7 @@
                 <w:szCs w:val="24"/>
                 <w:color w:val="000000"/>
               </w:rPr>
-              <w:t xml:space="preserve">11.64</w:t>
+              <w:t xml:space="preserve">11.63</w:t>
             </w:r>
           </w:p>
         </w:tc>
@@ -12220,7 +12193,7 @@
         </w:rPr>
         <w:t xml:space="preserve">Table </w:t>
       </w:r>
-      <w:bookmarkStart w:id="5795a3fd-53cb-4484-93b3-94038dfb85bf" w:name="unnamed-chunk-6"/>
+      <w:bookmarkStart w:id="12ce925c-4321-4074-b432-51e9ecf83453" w:name="race-age-sumstats"/>
       <w:r xmlns:w="http://schemas.openxmlformats.org/wordprocessingml/2006/main" xmlns:wp="http://schemas.openxmlformats.org/drawingml/2006/wordprocessingDrawing" xmlns:r="http://schemas.openxmlformats.org/officeDocument/2006/relationships" xmlns:w14="http://schemas.microsoft.com/office/word/2010/wordml">
         <w:rPr>
           <w:rFonts/>
@@ -12242,7 +12215,7 @@
         </w:rPr>
         <w:fldChar w:fldCharType="end" w:dirty="true"/>
       </w:r>
-      <w:bookmarkEnd w:id="5795a3fd-53cb-4484-93b3-94038dfb85bf"/>
+      <w:bookmarkEnd w:id="12ce925c-4321-4074-b432-51e9ecf83453"/>
       <w:r>
         <w:t xml:space="preserve">: </w:t>
       </w:r>
@@ -12941,7 +12914,7 @@
                 <w:szCs w:val="16"/>
                 <w:color w:val="000000"/>
               </w:rPr>
-              <w:t xml:space="preserve">1,240</w:t>
+              <w:t xml:space="preserve">1,239</w:t>
             </w:r>
           </w:p>
         </w:tc>
@@ -13073,7 +13046,7 @@
                 <w:szCs w:val="16"/>
                 <w:color w:val="000000"/>
               </w:rPr>
-              <w:t xml:space="preserve">36.05</w:t>
+              <w:t xml:space="preserve">36.06</w:t>
             </w:r>
           </w:p>
         </w:tc>
@@ -13117,7 +13090,7 @@
                 <w:szCs w:val="16"/>
                 <w:color w:val="000000"/>
               </w:rPr>
-              <w:t xml:space="preserve">11.64</w:t>
+              <w:t xml:space="preserve">11.63</w:t>
             </w:r>
           </w:p>
         </w:tc>
@@ -17826,7 +17799,7 @@
               <a:graphicData uri="http://schemas.openxmlformats.org/drawingml/2006/picture">
                 <pic:pic>
                   <pic:nvPicPr>
-                    <pic:cNvPr descr="demographic-data-exploration_files/figure-docx/unnamed-chunk-6-1.png" id="25" name="Picture"/>
+                    <pic:cNvPr descr="demographic-data-exploration_files/figure-docx/race-age-sumstats-1.png" id="25" name="Picture"/>
                     <pic:cNvPicPr>
                       <a:picLocks noChangeArrowheads="1" noChangeAspect="1"/>
                     </pic:cNvPicPr>
@@ -18231,7 +18204,7 @@
               <a:graphicData uri="http://schemas.openxmlformats.org/drawingml/2006/picture">
                 <pic:pic>
                   <pic:nvPicPr>
-                    <pic:cNvPr descr="demographic-data-exploration_files/figure-docx/unnamed-chunk-6-2.png" id="28" name="Picture"/>
+                    <pic:cNvPr descr="demographic-data-exploration_files/figure-docx/race-age-sumstats-2.png" id="28" name="Picture"/>
                     <pic:cNvPicPr>
                       <a:picLocks noChangeArrowheads="1" noChangeAspect="1"/>
                     </pic:cNvPicPr>
@@ -19416,7 +19389,7 @@
         </w:rPr>
         <w:t xml:space="preserve">Table </w:t>
       </w:r>
-      <w:bookmarkStart w:id="8c7e8b20-b520-47f6-8f6b-5b7a1b48ad10" w:name="unnamed-chunk-7"/>
+      <w:bookmarkStart w:id="baf4ea00-9933-4f67-a189-c601b6aa9924" w:name="gender-age-sumstats"/>
       <w:r xmlns:w="http://schemas.openxmlformats.org/wordprocessingml/2006/main" xmlns:wp="http://schemas.openxmlformats.org/drawingml/2006/wordprocessingDrawing" xmlns:r="http://schemas.openxmlformats.org/officeDocument/2006/relationships" xmlns:w14="http://schemas.microsoft.com/office/word/2010/wordml">
         <w:rPr>
           <w:rFonts/>
@@ -19438,7 +19411,7 @@
         </w:rPr>
         <w:fldChar w:fldCharType="end" w:dirty="true"/>
       </w:r>
-      <w:bookmarkEnd w:id="8c7e8b20-b520-47f6-8f6b-5b7a1b48ad10"/>
+      <w:bookmarkEnd w:id="baf4ea00-9933-4f67-a189-c601b6aa9924"/>
       <w:r>
         <w:t xml:space="preserve">: </w:t>
       </w:r>
@@ -20137,7 +20110,7 @@
                 <w:szCs w:val="24"/>
                 <w:color w:val="000000"/>
               </w:rPr>
-              <w:t xml:space="preserve">1,064</w:t>
+              <w:t xml:space="preserve">1,063</w:t>
             </w:r>
           </w:p>
         </w:tc>
@@ -20269,7 +20242,7 @@
                 <w:szCs w:val="24"/>
                 <w:color w:val="000000"/>
               </w:rPr>
-              <w:t xml:space="preserve">36.75</w:t>
+              <w:t xml:space="preserve">36.76</w:t>
             </w:r>
           </w:p>
         </w:tc>
@@ -20313,7 +20286,7 @@
                 <w:szCs w:val="24"/>
                 <w:color w:val="000000"/>
               </w:rPr>
-              <w:t xml:space="preserve">11.57</w:t>
+              <w:t xml:space="preserve">11.56</w:t>
             </w:r>
           </w:p>
         </w:tc>
@@ -20445,7 +20418,7 @@
                 <w:szCs w:val="24"/>
                 <w:color w:val="000000"/>
               </w:rPr>
-              <w:t xml:space="preserve">26.0</w:t>
+              <w:t xml:space="preserve">26.25</w:t>
             </w:r>
           </w:p>
         </w:tc>
@@ -21024,7 +20997,7 @@
                 <w:szCs w:val="24"/>
                 <w:color w:val="000000"/>
               </w:rPr>
-              <w:t xml:space="preserve">26.0</w:t>
+              <w:t xml:space="preserve">26.00</w:t>
             </w:r>
           </w:p>
         </w:tc>
@@ -21603,7 +21576,7 @@
                 <w:szCs w:val="24"/>
                 <w:color w:val="000000"/>
               </w:rPr>
-              <w:t xml:space="preserve">31.0</w:t>
+              <w:t xml:space="preserve">31.00</w:t>
             </w:r>
           </w:p>
         </w:tc>
@@ -22182,7 +22155,7 @@
                 <w:szCs w:val="24"/>
                 <w:color w:val="000000"/>
               </w:rPr>
-              <w:t xml:space="preserve">39.0</w:t>
+              <w:t xml:space="preserve">39.00</w:t>
             </w:r>
           </w:p>
         </w:tc>
@@ -22761,7 +22734,7 @@
                 <w:szCs w:val="24"/>
                 <w:color w:val="000000"/>
               </w:rPr>
-              <w:t xml:space="preserve">33.5</w:t>
+              <w:t xml:space="preserve">33.50</w:t>
             </w:r>
           </w:p>
         </w:tc>
@@ -23235,7 +23208,7 @@
         </w:rPr>
         <w:t xml:space="preserve">Table </w:t>
       </w:r>
-      <w:bookmarkStart w:id="12201ccc-3d30-4400-a4a4-2ba1500f92bc" w:name="unnamed-chunk-7"/>
+      <w:bookmarkStart w:id="a8d49e00-7261-47e2-bd16-a204a72578c0" w:name="gender-age-sumstats"/>
       <w:r xmlns:w="http://schemas.openxmlformats.org/wordprocessingml/2006/main" xmlns:wp="http://schemas.openxmlformats.org/drawingml/2006/wordprocessingDrawing" xmlns:r="http://schemas.openxmlformats.org/officeDocument/2006/relationships" xmlns:w14="http://schemas.microsoft.com/office/word/2010/wordml">
         <w:rPr>
           <w:rFonts/>
@@ -23257,7 +23230,7 @@
         </w:rPr>
         <w:fldChar w:fldCharType="end" w:dirty="true"/>
       </w:r>
-      <w:bookmarkEnd w:id="12201ccc-3d30-4400-a4a4-2ba1500f92bc"/>
+      <w:bookmarkEnd w:id="a8d49e00-7261-47e2-bd16-a204a72578c0"/>
       <w:r>
         <w:t xml:space="preserve">: </w:t>
       </w:r>
@@ -23956,7 +23929,7 @@
                 <w:szCs w:val="14"/>
                 <w:color w:val="000000"/>
               </w:rPr>
-              <w:t xml:space="preserve">1,064</w:t>
+              <w:t xml:space="preserve">1,063</w:t>
             </w:r>
           </w:p>
         </w:tc>
@@ -24088,7 +24061,7 @@
                 <w:szCs w:val="14"/>
                 <w:color w:val="000000"/>
               </w:rPr>
-              <w:t xml:space="preserve">36.75</w:t>
+              <w:t xml:space="preserve">36.76</w:t>
             </w:r>
           </w:p>
         </w:tc>
@@ -24132,7 +24105,7 @@
                 <w:szCs w:val="14"/>
                 <w:color w:val="000000"/>
               </w:rPr>
-              <w:t xml:space="preserve">11.57</w:t>
+              <w:t xml:space="preserve">11.56</w:t>
             </w:r>
           </w:p>
         </w:tc>
@@ -24264,7 +24237,7 @@
                 <w:szCs w:val="14"/>
                 <w:color w:val="000000"/>
               </w:rPr>
-              <w:t xml:space="preserve">26.0</w:t>
+              <w:t xml:space="preserve">26.25</w:t>
             </w:r>
           </w:p>
         </w:tc>
@@ -24843,7 +24816,7 @@
                 <w:szCs w:val="14"/>
                 <w:color w:val="000000"/>
               </w:rPr>
-              <w:t xml:space="preserve">26.0</w:t>
+              <w:t xml:space="preserve">26.00</w:t>
             </w:r>
           </w:p>
         </w:tc>
@@ -25422,7 +25395,7 @@
                 <w:szCs w:val="14"/>
                 <w:color w:val="000000"/>
               </w:rPr>
-              <w:t xml:space="preserve">31.0</w:t>
+              <w:t xml:space="preserve">31.00</w:t>
             </w:r>
           </w:p>
         </w:tc>
@@ -26001,7 +25974,7 @@
                 <w:szCs w:val="14"/>
                 <w:color w:val="000000"/>
               </w:rPr>
-              <w:t xml:space="preserve">39.0</w:t>
+              <w:t xml:space="preserve">39.00</w:t>
             </w:r>
           </w:p>
         </w:tc>
@@ -26580,7 +26553,7 @@
                 <w:szCs w:val="14"/>
                 <w:color w:val="000000"/>
               </w:rPr>
-              <w:t xml:space="preserve">33.5</w:t>
+              <w:t xml:space="preserve">33.50</w:t>
             </w:r>
           </w:p>
         </w:tc>
@@ -27197,7 +27170,7 @@
               <a:graphicData uri="http://schemas.openxmlformats.org/drawingml/2006/picture">
                 <pic:pic>
                   <pic:nvPicPr>
-                    <pic:cNvPr descr="demographic-data-exploration_files/figure-docx/unnamed-chunk-7-1.png" id="31" name="Picture"/>
+                    <pic:cNvPr descr="demographic-data-exploration_files/figure-docx/gender-age-sumstats-1.png" id="31" name="Picture"/>
                     <pic:cNvPicPr>
                       <a:picLocks noChangeArrowheads="1" noChangeAspect="1"/>
                     </pic:cNvPicPr>
@@ -27695,7 +27668,7 @@
               <a:graphicData uri="http://schemas.openxmlformats.org/drawingml/2006/picture">
                 <pic:pic>
                   <pic:nvPicPr>
-                    <pic:cNvPr descr="demographic-data-exploration_files/figure-docx/unnamed-chunk-7-2.png" id="34" name="Picture"/>
+                    <pic:cNvPr descr="demographic-data-exploration_files/figure-docx/gender-age-sumstats-2.png" id="34" name="Picture"/>
                     <pic:cNvPicPr>
                       <a:picLocks noChangeArrowheads="1" noChangeAspect="1"/>
                     </pic:cNvPicPr>
@@ -28905,7 +28878,7 @@
         </w:rPr>
         <w:t xml:space="preserve">Table </w:t>
       </w:r>
-      <w:bookmarkStart w:id="1d81f536-aa8f-4b1e-af70-f3bdc81396f5" w:name="unnamed-chunk-8"/>
+      <w:bookmarkStart w:id="8c6727f2-f83b-47b6-9a4f-26832bb1865b" w:name="age-group-sumstats"/>
       <w:r xmlns:w="http://schemas.openxmlformats.org/wordprocessingml/2006/main" xmlns:wp="http://schemas.openxmlformats.org/drawingml/2006/wordprocessingDrawing" xmlns:r="http://schemas.openxmlformats.org/officeDocument/2006/relationships" xmlns:w14="http://schemas.microsoft.com/office/word/2010/wordml">
         <w:rPr>
           <w:rFonts/>
@@ -28927,7 +28900,7 @@
         </w:rPr>
         <w:fldChar w:fldCharType="end" w:dirty="true"/>
       </w:r>
-      <w:bookmarkEnd w:id="1d81f536-aa8f-4b1e-af70-f3bdc81396f5"/>
+      <w:bookmarkEnd w:id="8c6727f2-f83b-47b6-9a4f-26832bb1865b"/>
       <w:r>
         <w:t xml:space="preserve">: </w:t>
       </w:r>
@@ -29626,7 +29599,7 @@
                 <w:szCs w:val="24"/>
                 <w:color w:val="000000"/>
               </w:rPr>
-              <w:t xml:space="preserve">992</w:t>
+              <w:t xml:space="preserve">991</w:t>
             </w:r>
           </w:p>
         </w:tc>
@@ -32139,7 +32112,7 @@
         </w:rPr>
         <w:t xml:space="preserve">Table </w:t>
       </w:r>
-      <w:bookmarkStart w:id="6d091b3b-5066-48f7-8aa3-75491755b974" w:name="unnamed-chunk-8"/>
+      <w:bookmarkStart w:id="b018d03c-f1a7-4fb0-aa3f-fc4faffe0170" w:name="age-group-sumstats"/>
       <w:r xmlns:w="http://schemas.openxmlformats.org/wordprocessingml/2006/main" xmlns:wp="http://schemas.openxmlformats.org/drawingml/2006/wordprocessingDrawing" xmlns:r="http://schemas.openxmlformats.org/officeDocument/2006/relationships" xmlns:w14="http://schemas.microsoft.com/office/word/2010/wordml">
         <w:rPr>
           <w:rFonts/>
@@ -32161,7 +32134,7 @@
         </w:rPr>
         <w:fldChar w:fldCharType="end" w:dirty="true"/>
       </w:r>
-      <w:bookmarkEnd w:id="6d091b3b-5066-48f7-8aa3-75491755b974"/>
+      <w:bookmarkEnd w:id="b018d03c-f1a7-4fb0-aa3f-fc4faffe0170"/>
       <w:r>
         <w:t xml:space="preserve">: </w:t>
       </w:r>
@@ -32860,7 +32833,7 @@
                 <w:szCs w:val="16"/>
                 <w:color w:val="000000"/>
               </w:rPr>
-              <w:t xml:space="preserve">992</w:t>
+              <w:t xml:space="preserve">991</w:t>
             </w:r>
           </w:p>
         </w:tc>
@@ -35429,7 +35402,7 @@
               <a:graphicData uri="http://schemas.openxmlformats.org/drawingml/2006/picture">
                 <pic:pic>
                   <pic:nvPicPr>
-                    <pic:cNvPr descr="demographic-data-exploration_files/figure-docx/unnamed-chunk-8-1.png" id="37" name="Picture"/>
+                    <pic:cNvPr descr="demographic-data-exploration_files/figure-docx/age-group-sumstats-1.png" id="37" name="Picture"/>
                     <pic:cNvPicPr>
                       <a:picLocks noChangeArrowheads="1" noChangeAspect="1"/>
                     </pic:cNvPicPr>
@@ -35834,7 +35807,7 @@
               <a:graphicData uri="http://schemas.openxmlformats.org/drawingml/2006/picture">
                 <pic:pic>
                   <pic:nvPicPr>
-                    <pic:cNvPr descr="demographic-data-exploration_files/figure-docx/unnamed-chunk-8-2.png" id="40" name="Picture"/>
+                    <pic:cNvPr descr="demographic-data-exploration_files/figure-docx/age-group-sumstats-2.png" id="40" name="Picture"/>
                     <pic:cNvPicPr>
                       <a:picLocks noChangeArrowheads="1" noChangeAspect="1"/>
                     </pic:cNvPicPr>
@@ -36689,7 +36662,7 @@
               <a:graphicData uri="http://schemas.openxmlformats.org/drawingml/2006/picture">
                 <pic:pic>
                   <pic:nvPicPr>
-                    <pic:cNvPr descr="demographic-data-exploration_files/figure-docx/unnamed-chunk-9-1.png" id="43" name="Picture"/>
+                    <pic:cNvPr descr="demographic-data-exploration_files/figure-docx/ggplot-wrapped-1.png" id="43" name="Picture"/>
                     <pic:cNvPicPr>
                       <a:picLocks noChangeArrowheads="1" noChangeAspect="1"/>
                     </pic:cNvPicPr>
@@ -37124,7 +37097,7 @@
               <a:graphicData uri="http://schemas.openxmlformats.org/drawingml/2006/picture">
                 <pic:pic>
                   <pic:nvPicPr>
-                    <pic:cNvPr descr="demographic-data-exploration_files/figure-docx/unnamed-chunk-10-1.png" id="46" name="Picture"/>
+                    <pic:cNvPr descr="demographic-data-exploration_files/figure-docx/demograhic-ggplot-histogram-1.png" id="46" name="Picture"/>
                     <pic:cNvPicPr>
                       <a:picLocks noChangeArrowheads="1" noChangeAspect="1"/>
                     </pic:cNvPicPr>
@@ -37388,7 +37361,7 @@
               <a:graphicData uri="http://schemas.openxmlformats.org/drawingml/2006/picture">
                 <pic:pic>
                   <pic:nvPicPr>
-                    <pic:cNvPr descr="demographic-data-exploration_files/figure-docx/unnamed-chunk-11-1.png" id="49" name="Picture"/>
+                    <pic:cNvPr descr="demographic-data-exploration_files/figure-docx/demographic-boxplot-1.png" id="49" name="Picture"/>
                     <pic:cNvPicPr>
                       <a:picLocks noChangeArrowheads="1" noChangeAspect="1"/>
                     </pic:cNvPicPr>

</xml_diff>

<commit_message>
making demographic plots easier to read
</commit_message>
<xml_diff>
--- a/demographic-data-exploration.docx
+++ b/demographic-data-exploration.docx
@@ -2533,7 +2533,7 @@
         </w:rPr>
         <w:t xml:space="preserve">Table </w:t>
       </w:r>
-      <w:bookmarkStart w:id="c399e97b-a105-4a04-8484-24cf7dd2f443" w:name="numeric-age-sumstats"/>
+      <w:bookmarkStart w:id="5f2732b1-0448-4b57-9a69-c66c44a9432e" w:name="numeric-age-sumstats"/>
       <w:r xmlns:w="http://schemas.openxmlformats.org/wordprocessingml/2006/main" xmlns:wp="http://schemas.openxmlformats.org/drawingml/2006/wordprocessingDrawing" xmlns:r="http://schemas.openxmlformats.org/officeDocument/2006/relationships" xmlns:w14="http://schemas.microsoft.com/office/word/2010/wordml">
         <w:rPr>
           <w:rFonts/>
@@ -2555,7 +2555,7 @@
         </w:rPr>
         <w:fldChar w:fldCharType="end" w:dirty="true"/>
       </w:r>
-      <w:bookmarkEnd w:id="c399e97b-a105-4a04-8484-24cf7dd2f443"/>
+      <w:bookmarkEnd w:id="5f2732b1-0448-4b57-9a69-c66c44a9432e"/>
       <w:r>
         <w:t xml:space="preserve">: </w:t>
       </w:r>
@@ -3899,7 +3899,7 @@
         </w:rPr>
         <w:t xml:space="preserve">Table </w:t>
       </w:r>
-      <w:bookmarkStart w:id="c70a173e-f54a-4629-85ac-88b539cb2a2d" w:name="numeric-age-sumstats"/>
+      <w:bookmarkStart w:id="5f2c4c8e-f18f-471f-87fc-5cbf4fe6d504" w:name="numeric-age-sumstats"/>
       <w:r xmlns:w="http://schemas.openxmlformats.org/wordprocessingml/2006/main" xmlns:wp="http://schemas.openxmlformats.org/drawingml/2006/wordprocessingDrawing" xmlns:r="http://schemas.openxmlformats.org/officeDocument/2006/relationships" xmlns:w14="http://schemas.microsoft.com/office/word/2010/wordml">
         <w:rPr>
           <w:rFonts/>
@@ -3921,7 +3921,7 @@
         </w:rPr>
         <w:fldChar w:fldCharType="end" w:dirty="true"/>
       </w:r>
-      <w:bookmarkEnd w:id="c70a173e-f54a-4629-85ac-88b539cb2a2d"/>
+      <w:bookmarkEnd w:id="5f2c4c8e-f18f-471f-87fc-5cbf4fe6d504"/>
       <w:r>
         <w:t xml:space="preserve">: </w:t>
       </w:r>
@@ -5404,14 +5404,14 @@
       <w:r>
         <w:drawing>
           <wp:inline>
-            <wp:extent cx="4620126" cy="3696101"/>
+            <wp:extent cx="5334000" cy="2370666"/>
             <wp:effectExtent b="0" l="0" r="0" t="0"/>
             <wp:docPr descr="" title="" id="21" name="Picture"/>
             <a:graphic>
               <a:graphicData uri="http://schemas.openxmlformats.org/drawingml/2006/picture">
                 <pic:pic>
                   <pic:nvPicPr>
-                    <pic:cNvPr descr="demographic-data-exploration_files/figure-docx/numeric-age-sumstats-1.png" id="22" name="Picture"/>
+                    <pic:cNvPr descr="demographic-data-exploration_files/figure-docx/unnamed-chunk-1-1.png" id="22" name="Picture"/>
                     <pic:cNvPicPr>
                       <a:picLocks noChangeArrowheads="1" noChangeAspect="1"/>
                     </pic:cNvPicPr>
@@ -5425,7 +5425,7 @@
                   <pic:spPr bwMode="auto">
                     <a:xfrm>
                       <a:off x="0" y="0"/>
-                      <a:ext cx="4620126" cy="3696101"/>
+                      <a:ext cx="5334000" cy="2370666"/>
                     </a:xfrm>
                     <a:prstGeom prst="rect">
                       <a:avLst/>
@@ -6582,7 +6582,7 @@
         </w:rPr>
         <w:t xml:space="preserve">Table </w:t>
       </w:r>
-      <w:bookmarkStart w:id="725a6f83-6f5a-4f4d-bc2f-e2de861ffafb" w:name="race-age-sumstats"/>
+      <w:bookmarkStart w:id="78454539-5a5e-4487-a83c-933fa2a15d78" w:name="race-age-sumstats"/>
       <w:r xmlns:w="http://schemas.openxmlformats.org/wordprocessingml/2006/main" xmlns:wp="http://schemas.openxmlformats.org/drawingml/2006/wordprocessingDrawing" xmlns:r="http://schemas.openxmlformats.org/officeDocument/2006/relationships" xmlns:w14="http://schemas.microsoft.com/office/word/2010/wordml">
         <w:rPr>
           <w:rFonts/>
@@ -6604,7 +6604,7 @@
         </w:rPr>
         <w:fldChar w:fldCharType="end" w:dirty="true"/>
       </w:r>
-      <w:bookmarkEnd w:id="725a6f83-6f5a-4f4d-bc2f-e2de861ffafb"/>
+      <w:bookmarkEnd w:id="78454539-5a5e-4487-a83c-933fa2a15d78"/>
       <w:r>
         <w:t xml:space="preserve">: </w:t>
       </w:r>
@@ -12138,7 +12138,7 @@
         </w:rPr>
         <w:t xml:space="preserve">Table </w:t>
       </w:r>
-      <w:bookmarkStart w:id="37d1d17a-d963-479c-a7dd-cc62d0373da7" w:name="race-age-sumstats"/>
+      <w:bookmarkStart w:id="bc80d7f0-c731-4faf-81b8-b9a0424f976b" w:name="race-age-sumstats"/>
       <w:r xmlns:w="http://schemas.openxmlformats.org/wordprocessingml/2006/main" xmlns:wp="http://schemas.openxmlformats.org/drawingml/2006/wordprocessingDrawing" xmlns:r="http://schemas.openxmlformats.org/officeDocument/2006/relationships" xmlns:w14="http://schemas.microsoft.com/office/word/2010/wordml">
         <w:rPr>
           <w:rFonts/>
@@ -12160,7 +12160,7 @@
         </w:rPr>
         <w:fldChar w:fldCharType="end" w:dirty="true"/>
       </w:r>
-      <w:bookmarkEnd w:id="37d1d17a-d963-479c-a7dd-cc62d0373da7"/>
+      <w:bookmarkEnd w:id="bc80d7f0-c731-4faf-81b8-b9a0424f976b"/>
       <w:r>
         <w:t xml:space="preserve">: </w:t>
       </w:r>
@@ -18322,33 +18322,6 @@
         <w:rPr>
           <w:rStyle w:val="AttributeTok"/>
         </w:rPr>
-        <w:t xml:space="preserve">subtitle=</w:t>
-      </w:r>
-      <w:r>
-        <w:rPr>
-          <w:rStyle w:val="StringTok"/>
-        </w:rPr>
-        <w:t xml:space="preserve">"Full dataset"</w:t>
-      </w:r>
-      <w:r>
-        <w:rPr>
-          <w:rStyle w:val="NormalTok"/>
-        </w:rPr>
-        <w:t xml:space="preserve">,</w:t>
-      </w:r>
-      <w:r>
-        <w:br/>
-      </w:r>
-      <w:r>
-        <w:rPr>
-          <w:rStyle w:val="NormalTok"/>
-        </w:rPr>
-        <w:t xml:space="preserve">       </w:t>
-      </w:r>
-      <w:r>
-        <w:rPr>
-          <w:rStyle w:val="AttributeTok"/>
-        </w:rPr>
         <w:t xml:space="preserve">y=</w:t>
       </w:r>
       <w:r>
@@ -18398,14 +18371,14 @@
       <w:r>
         <w:drawing>
           <wp:inline>
-            <wp:extent cx="4620126" cy="3696101"/>
+            <wp:extent cx="5334000" cy="2370666"/>
             <wp:effectExtent b="0" l="0" r="0" t="0"/>
             <wp:docPr descr="" title="" id="27" name="Picture"/>
             <a:graphic>
               <a:graphicData uri="http://schemas.openxmlformats.org/drawingml/2006/picture">
                 <pic:pic>
                   <pic:nvPicPr>
-                    <pic:cNvPr descr="demographic-data-exploration_files/figure-docx/race-age-sumstats-2.png" id="28" name="Picture"/>
+                    <pic:cNvPr descr="demographic-data-exploration_files/figure-docx/unnamed-chunk-2-1.png" id="28" name="Picture"/>
                     <pic:cNvPicPr>
                       <a:picLocks noChangeArrowheads="1" noChangeAspect="1"/>
                     </pic:cNvPicPr>
@@ -18419,7 +18392,7 @@
                   <pic:spPr bwMode="auto">
                     <a:xfrm>
                       <a:off x="0" y="0"/>
-                      <a:ext cx="4620126" cy="3696101"/>
+                      <a:ext cx="5334000" cy="2370666"/>
                     </a:xfrm>
                     <a:prstGeom prst="rect">
                       <a:avLst/>
@@ -19590,7 +19563,7 @@
         </w:rPr>
         <w:t xml:space="preserve">Table </w:t>
       </w:r>
-      <w:bookmarkStart w:id="956002ef-3d85-49a7-8107-7c989af10e71" w:name="gender-age-sumstats"/>
+      <w:bookmarkStart w:id="e4568da4-7605-46d0-94e3-0b545679a1fc" w:name="gender-age-sumstats"/>
       <w:r xmlns:w="http://schemas.openxmlformats.org/wordprocessingml/2006/main" xmlns:wp="http://schemas.openxmlformats.org/drawingml/2006/wordprocessingDrawing" xmlns:r="http://schemas.openxmlformats.org/officeDocument/2006/relationships" xmlns:w14="http://schemas.microsoft.com/office/word/2010/wordml">
         <w:rPr>
           <w:rFonts/>
@@ -19612,7 +19585,7 @@
         </w:rPr>
         <w:fldChar w:fldCharType="end" w:dirty="true"/>
       </w:r>
-      <w:bookmarkEnd w:id="956002ef-3d85-49a7-8107-7c989af10e71"/>
+      <w:bookmarkEnd w:id="e4568da4-7605-46d0-94e3-0b545679a1fc"/>
       <w:r>
         <w:t xml:space="preserve">: </w:t>
       </w:r>
@@ -23409,7 +23382,7 @@
         </w:rPr>
         <w:t xml:space="preserve">Table </w:t>
       </w:r>
-      <w:bookmarkStart w:id="3bd707c7-2d05-4036-98f7-23abc585e095" w:name="gender-age-sumstats"/>
+      <w:bookmarkStart w:id="545450ef-2ad0-4780-be61-a145679be793" w:name="gender-age-sumstats"/>
       <w:r xmlns:w="http://schemas.openxmlformats.org/wordprocessingml/2006/main" xmlns:wp="http://schemas.openxmlformats.org/drawingml/2006/wordprocessingDrawing" xmlns:r="http://schemas.openxmlformats.org/officeDocument/2006/relationships" xmlns:w14="http://schemas.microsoft.com/office/word/2010/wordml">
         <w:rPr>
           <w:rFonts/>
@@ -23431,7 +23404,7 @@
         </w:rPr>
         <w:fldChar w:fldCharType="end" w:dirty="true"/>
       </w:r>
-      <w:bookmarkEnd w:id="3bd707c7-2d05-4036-98f7-23abc585e095"/>
+      <w:bookmarkEnd w:id="545450ef-2ad0-4780-be61-a145679be793"/>
       <w:r>
         <w:t xml:space="preserve">: </w:t>
       </w:r>
@@ -27958,33 +27931,6 @@
         <w:rPr>
           <w:rStyle w:val="AttributeTok"/>
         </w:rPr>
-        <w:t xml:space="preserve">subtitle=</w:t>
-      </w:r>
-      <w:r>
-        <w:rPr>
-          <w:rStyle w:val="StringTok"/>
-        </w:rPr>
-        <w:t xml:space="preserve">"Full dataset"</w:t>
-      </w:r>
-      <w:r>
-        <w:rPr>
-          <w:rStyle w:val="NormalTok"/>
-        </w:rPr>
-        <w:t xml:space="preserve">,</w:t>
-      </w:r>
-      <w:r>
-        <w:br/>
-      </w:r>
-      <w:r>
-        <w:rPr>
-          <w:rStyle w:val="NormalTok"/>
-        </w:rPr>
-        <w:t xml:space="preserve">       </w:t>
-      </w:r>
-      <w:r>
-        <w:rPr>
-          <w:rStyle w:val="AttributeTok"/>
-        </w:rPr>
         <w:t xml:space="preserve">y=</w:t>
       </w:r>
       <w:r>
@@ -28034,14 +27980,14 @@
       <w:r>
         <w:drawing>
           <wp:inline>
-            <wp:extent cx="4620126" cy="3696101"/>
+            <wp:extent cx="5334000" cy="2370666"/>
             <wp:effectExtent b="0" l="0" r="0" t="0"/>
             <wp:docPr descr="" title="" id="33" name="Picture"/>
             <a:graphic>
               <a:graphicData uri="http://schemas.openxmlformats.org/drawingml/2006/picture">
                 <pic:pic>
                   <pic:nvPicPr>
-                    <pic:cNvPr descr="demographic-data-exploration_files/figure-docx/gender-age-sumstats-2.png" id="34" name="Picture"/>
+                    <pic:cNvPr descr="demographic-data-exploration_files/figure-docx/unnamed-chunk-3-1.png" id="34" name="Picture"/>
                     <pic:cNvPicPr>
                       <a:picLocks noChangeArrowheads="1" noChangeAspect="1"/>
                     </pic:cNvPicPr>
@@ -28055,7 +28001,7 @@
                   <pic:spPr bwMode="auto">
                     <a:xfrm>
                       <a:off x="0" y="0"/>
-                      <a:ext cx="4620126" cy="3696101"/>
+                      <a:ext cx="5334000" cy="2370666"/>
                     </a:xfrm>
                     <a:prstGeom prst="rect">
                       <a:avLst/>
@@ -29251,7 +29197,7 @@
         </w:rPr>
         <w:t xml:space="preserve">Table </w:t>
       </w:r>
-      <w:bookmarkStart w:id="2e6135c7-01b8-41b5-a3d8-813e40fbd329" w:name="age-group-sumstats"/>
+      <w:bookmarkStart w:id="7f1f9600-ce27-461f-8dcb-dab126e80459" w:name="age-group-sumstats"/>
       <w:r xmlns:w="http://schemas.openxmlformats.org/wordprocessingml/2006/main" xmlns:wp="http://schemas.openxmlformats.org/drawingml/2006/wordprocessingDrawing" xmlns:r="http://schemas.openxmlformats.org/officeDocument/2006/relationships" xmlns:w14="http://schemas.microsoft.com/office/word/2010/wordml">
         <w:rPr>
           <w:rFonts/>
@@ -29273,7 +29219,7 @@
         </w:rPr>
         <w:fldChar w:fldCharType="end" w:dirty="true"/>
       </w:r>
-      <w:bookmarkEnd w:id="2e6135c7-01b8-41b5-a3d8-813e40fbd329"/>
+      <w:bookmarkEnd w:id="7f1f9600-ce27-461f-8dcb-dab126e80459"/>
       <w:r>
         <w:t xml:space="preserve">: </w:t>
       </w:r>
@@ -32485,7 +32431,7 @@
         </w:rPr>
         <w:t xml:space="preserve">Table </w:t>
       </w:r>
-      <w:bookmarkStart w:id="97863fdb-88b9-47bc-9f3e-7aa53692b420" w:name="age-group-sumstats"/>
+      <w:bookmarkStart w:id="fd6a770f-6b86-4a47-af9c-389701cfd369" w:name="age-group-sumstats"/>
       <w:r xmlns:w="http://schemas.openxmlformats.org/wordprocessingml/2006/main" xmlns:wp="http://schemas.openxmlformats.org/drawingml/2006/wordprocessingDrawing" xmlns:r="http://schemas.openxmlformats.org/officeDocument/2006/relationships" xmlns:w14="http://schemas.microsoft.com/office/word/2010/wordml">
         <w:rPr>
           <w:rFonts/>
@@ -32507,7 +32453,7 @@
         </w:rPr>
         <w:fldChar w:fldCharType="end" w:dirty="true"/>
       </w:r>
-      <w:bookmarkEnd w:id="97863fdb-88b9-47bc-9f3e-7aa53692b420"/>
+      <w:bookmarkEnd w:id="fd6a770f-6b86-4a47-af9c-389701cfd369"/>
       <w:r>
         <w:t xml:space="preserve">: </w:t>
       </w:r>
@@ -36362,33 +36308,6 @@
         <w:rPr>
           <w:rStyle w:val="AttributeTok"/>
         </w:rPr>
-        <w:t xml:space="preserve">subtitle=</w:t>
-      </w:r>
-      <w:r>
-        <w:rPr>
-          <w:rStyle w:val="StringTok"/>
-        </w:rPr>
-        <w:t xml:space="preserve">"Full dataset"</w:t>
-      </w:r>
-      <w:r>
-        <w:rPr>
-          <w:rStyle w:val="NormalTok"/>
-        </w:rPr>
-        <w:t xml:space="preserve">,</w:t>
-      </w:r>
-      <w:r>
-        <w:br/>
-      </w:r>
-      <w:r>
-        <w:rPr>
-          <w:rStyle w:val="NormalTok"/>
-        </w:rPr>
-        <w:t xml:space="preserve">       </w:t>
-      </w:r>
-      <w:r>
-        <w:rPr>
-          <w:rStyle w:val="AttributeTok"/>
-        </w:rPr>
         <w:t xml:space="preserve">y=</w:t>
       </w:r>
       <w:r>
@@ -36438,14 +36357,14 @@
       <w:r>
         <w:drawing>
           <wp:inline>
-            <wp:extent cx="4620126" cy="3696101"/>
+            <wp:extent cx="5334000" cy="2000250"/>
             <wp:effectExtent b="0" l="0" r="0" t="0"/>
             <wp:docPr descr="" title="" id="39" name="Picture"/>
             <a:graphic>
               <a:graphicData uri="http://schemas.openxmlformats.org/drawingml/2006/picture">
                 <pic:pic>
                   <pic:nvPicPr>
-                    <pic:cNvPr descr="demographic-data-exploration_files/figure-docx/age-group-sumstats-2.png" id="40" name="Picture"/>
+                    <pic:cNvPr descr="demographic-data-exploration_files/figure-docx/unnamed-chunk-4-1.png" id="40" name="Picture"/>
                     <pic:cNvPicPr>
                       <a:picLocks noChangeArrowheads="1" noChangeAspect="1"/>
                     </pic:cNvPicPr>
@@ -36459,7 +36378,7 @@
                   <pic:spPr bwMode="auto">
                     <a:xfrm>
                       <a:off x="0" y="0"/>
-                      <a:ext cx="4620126" cy="3696101"/>
+                      <a:ext cx="5334000" cy="2000250"/>
                     </a:xfrm>
                     <a:prstGeom prst="rect">
                       <a:avLst/>

</xml_diff>